<commit_message>
(root) actualizacion archivos clases
</commit_message>
<xml_diff>
--- a/FAII/ParcialFinal_Practica/CarlosEnriqueJaramilloAros.docx
+++ b/FAII/ParcialFinal_Practica/CarlosEnriqueJaramilloAros.docx
@@ -14,7 +14,7 @@
           <w:noProof/>
         </w:rPr>
         <w:drawing>
-          <wp:anchor distT="0" distB="0" distL="114300" distR="114300" simplePos="0" relativeHeight="251659264" behindDoc="0" locked="0" layoutInCell="1" allowOverlap="1" wp14:anchorId="0FE961CA" wp14:editId="3FE1B0C4">
+          <wp:anchor distT="0" distB="0" distL="114300" distR="114300" simplePos="0" relativeHeight="251659264" behindDoc="0" locked="0" layoutInCell="1" allowOverlap="1" wp14:anchorId="0FE961CA" wp14:editId="6C439C1B">
             <wp:simplePos x="0" y="0"/>
             <wp:positionH relativeFrom="column">
               <wp:posOffset>4062095</wp:posOffset>
@@ -123,27 +123,15 @@
         <w:jc w:val="both"/>
       </w:pPr>
       <w:r>
-        <w:t xml:space="preserve">En días recientes trabajamos con una compañía de comestibles que estaba interesada en predecir el comportamiento de las ventas (en unidades) de sus dos productos estrella. </w:t>
-      </w:r>
-      <w:r>
-        <w:t>El equipo fue</w:t>
-      </w:r>
-      <w:r>
-        <w:t xml:space="preserve"> contratado para generar un modelo que permita pronosticar las ventas del siguiente mes de cada uno de esos dos productos. La base de datos disponible en el archivo Examen.csv tiene la información de cada uno de los productos desde enero de 2008.</w:t>
-      </w:r>
-    </w:p>
-    <w:p>
-      <w:pPr>
-        <w:jc w:val="both"/>
-      </w:pPr>
-      <w:r>
-        <w:t xml:space="preserve">El objetivo </w:t>
-      </w:r>
-      <w:r>
-        <w:t>es encontrar el mejor modelo para pronosticar cada una de las series</w:t>
-      </w:r>
-      <w:r>
-        <w:t>, de igual manera se deberán explicar de manera clara los modelos utilizados enfocado en los dos productos.</w:t>
+        <w:t>En días recientes trabajamos con una compañía de comestibles que estaba interesada en predecir el comportamiento de las ventas (en unidades) de sus dos productos estrella. El equipo fue contratado para generar un modelo que permita pronosticar las ventas del siguiente mes de cada uno de esos dos productos. La base de datos disponible en el archivo Examen.csv tiene la información de cada uno de los productos desde enero de 2008.</w:t>
+      </w:r>
+    </w:p>
+    <w:p>
+      <w:pPr>
+        <w:jc w:val="both"/>
+      </w:pPr>
+      <w:r>
+        <w:t>El objetivo es encontrar el mejor modelo para pronosticar cada una de las series, de igual manera se deberán explicar de manera clara los modelos utilizados enfocado en los dos productos.</w:t>
       </w:r>
     </w:p>
     <w:p>
@@ -1080,6 +1068,9 @@
         <w:jc w:val="both"/>
       </w:pPr>
       <w:r>
+        <w:rPr>
+          <w:noProof/>
+        </w:rPr>
         <w:drawing>
           <wp:anchor distT="0" distB="0" distL="114300" distR="114300" simplePos="0" relativeHeight="251666432" behindDoc="0" locked="0" layoutInCell="1" allowOverlap="1" wp14:anchorId="537B3904" wp14:editId="12D02462">
             <wp:simplePos x="0" y="0"/>
@@ -1295,6 +1286,11 @@
       <w:pPr>
         <w:jc w:val="both"/>
       </w:pPr>
+    </w:p>
+    <w:p>
+      <w:pPr>
+        <w:jc w:val="both"/>
+      </w:pPr>
       <w:r>
         <w:t>Producto 2</w:t>
       </w:r>
@@ -1603,133 +1599,316 @@
           <w:bCs/>
         </w:rPr>
       </w:pPr>
-      <w:r>
+    </w:p>
+    <w:p>
+      <w:pPr>
+        <w:jc w:val="both"/>
         <w:rPr>
           <w:b/>
           <w:bCs/>
         </w:rPr>
-        <w:t>Limitaciones</w:t>
-      </w:r>
-    </w:p>
-    <w:p>
-      <w:pPr>
-        <w:jc w:val="both"/>
-      </w:pPr>
-      <w:r>
-        <w:t xml:space="preserve">Limitaciones de los pronósticos </w:t>
-      </w:r>
-      <w:r>
-        <w:t xml:space="preserve">están ligadas a la presunción de continuidad de los datos basado en los patrones del pasado, en caso de </w:t>
-      </w:r>
-      <w:r>
-        <w:t>presentarse</w:t>
-      </w:r>
-      <w:r>
-        <w:t xml:space="preserve"> cambios abruptos</w:t>
-      </w:r>
-      <w:r>
-        <w:t xml:space="preserve">, esto podría generar un </w:t>
-      </w:r>
-      <w:proofErr w:type="spellStart"/>
-      <w:r>
-        <w:t>pronostico</w:t>
-      </w:r>
-      <w:proofErr w:type="spellEnd"/>
-      <w:r>
-        <w:t xml:space="preserve"> no acertado.</w:t>
-      </w:r>
-    </w:p>
-    <w:p>
-      <w:pPr>
-        <w:jc w:val="both"/>
+      </w:pPr>
+      <w:r>
         <w:rPr>
           <w:b/>
           <w:bCs/>
         </w:rPr>
-      </w:pPr>
-      <w:r>
+        <w:t>Limitaciones</w:t>
+      </w:r>
+    </w:p>
+    <w:p>
+      <w:pPr>
+        <w:jc w:val="both"/>
+      </w:pPr>
+      <w:r>
+        <w:t xml:space="preserve">Limitaciones de los pronósticos </w:t>
+      </w:r>
+      <w:r>
+        <w:t xml:space="preserve">están ligadas a la presunción de continuidad de los datos basado en los patrones del pasado, en caso de </w:t>
+      </w:r>
+      <w:r>
+        <w:t>presentarse</w:t>
+      </w:r>
+      <w:r>
+        <w:t xml:space="preserve"> cambios abruptos</w:t>
+      </w:r>
+      <w:r>
+        <w:t xml:space="preserve">, esto podría generar un </w:t>
+      </w:r>
+      <w:proofErr w:type="spellStart"/>
+      <w:r>
+        <w:t>pronostico</w:t>
+      </w:r>
+      <w:proofErr w:type="spellEnd"/>
+      <w:r>
+        <w:t xml:space="preserve"> no acertado.</w:t>
+      </w:r>
+    </w:p>
+    <w:p>
+      <w:pPr>
+        <w:jc w:val="both"/>
+      </w:pPr>
+    </w:p>
+    <w:p>
+      <w:pPr>
+        <w:jc w:val="both"/>
         <w:rPr>
           <w:b/>
           <w:bCs/>
         </w:rPr>
-        <w:t xml:space="preserve">Conclusión </w:t>
-      </w:r>
-    </w:p>
-    <w:p>
-      <w:pPr>
-        <w:jc w:val="both"/>
-      </w:pPr>
-      <w:r>
-        <w:t xml:space="preserve">Este informe corto muestra la evaluación de los </w:t>
-      </w:r>
-      <w:r>
-        <w:t xml:space="preserve">modelos </w:t>
-      </w:r>
-      <w:r>
-        <w:t xml:space="preserve">con diferentes </w:t>
-      </w:r>
-      <w:r>
-        <w:t xml:space="preserve">configuraciones </w:t>
-      </w:r>
-      <w:r>
-        <w:t>sobre</w:t>
-      </w:r>
-      <w:r>
-        <w:t xml:space="preserve"> los </w:t>
-      </w:r>
-      <w:proofErr w:type="spellStart"/>
-      <w:r>
-        <w:t>hiperparemtros</w:t>
-      </w:r>
-      <w:proofErr w:type="spellEnd"/>
-      <w:r>
-        <w:t xml:space="preserve"> para las series de tiempo de los dos productos estrella de esta compañía de comestibles</w:t>
-      </w:r>
-      <w:r>
-        <w:t>.</w:t>
-      </w:r>
-    </w:p>
-    <w:p>
-      <w:pPr>
-        <w:jc w:val="both"/>
-      </w:pPr>
-      <w:r>
-        <w:t xml:space="preserve">Basado en el cálculo de los errores encontrados en cada uno de los </w:t>
-      </w:r>
-      <w:r>
-        <w:t>modelos</w:t>
-      </w:r>
-      <w:r>
-        <w:t>,</w:t>
-      </w:r>
-      <w:r>
-        <w:t xml:space="preserve"> se puede determinar que </w:t>
-      </w:r>
-    </w:p>
-    <w:p>
-      <w:pPr>
-        <w:jc w:val="both"/>
-      </w:pPr>
-      <w:r>
-        <w:t xml:space="preserve">Para el producto 1, </w:t>
-      </w:r>
-      <w:r>
-        <w:t xml:space="preserve">el modelo con menor error es </w:t>
-      </w:r>
-      <w:proofErr w:type="spellStart"/>
+      </w:pPr>
       <w:r>
         <w:rPr>
           <w:b/>
           <w:bCs/>
         </w:rPr>
-        <w:t>Suavizacion</w:t>
+        <w:t>Mejores Modelos por producto</w:t>
+      </w:r>
+    </w:p>
+    <w:p>
+      <w:pPr>
+        <w:jc w:val="both"/>
+      </w:pPr>
+      <w:r>
+        <w:t>Teniendo en cuenta las métricas definidas, estos son los modelos organizados de mayor a menor RMSE</w:t>
+      </w:r>
+    </w:p>
+    <w:p>
+      <w:pPr>
+        <w:jc w:val="both"/>
+      </w:pPr>
+      <w:r>
+        <w:t>Producto 1</w:t>
+      </w:r>
+    </w:p>
+    <w:p>
+      <w:pPr>
+        <w:jc w:val="both"/>
+      </w:pPr>
+      <w:r>
+        <w:rPr>
+          <w:noProof/>
+        </w:rPr>
+        <w:drawing>
+          <wp:anchor distT="0" distB="0" distL="114300" distR="114300" simplePos="0" relativeHeight="251667456" behindDoc="0" locked="0" layoutInCell="1" allowOverlap="1" wp14:anchorId="279C9EE2" wp14:editId="462D4F85">
+            <wp:simplePos x="0" y="0"/>
+            <wp:positionH relativeFrom="column">
+              <wp:posOffset>-2540</wp:posOffset>
+            </wp:positionH>
+            <wp:positionV relativeFrom="paragraph">
+              <wp:posOffset>-635</wp:posOffset>
+            </wp:positionV>
+            <wp:extent cx="3204210" cy="1796415"/>
+            <wp:effectExtent l="0" t="0" r="0" b="0"/>
+            <wp:wrapTopAndBottom/>
+            <wp:docPr id="462751589" name="Imagen 1"/>
+            <wp:cNvGraphicFramePr>
+              <a:graphicFrameLocks xmlns:a="http://schemas.openxmlformats.org/drawingml/2006/main" noChangeAspect="1"/>
+            </wp:cNvGraphicFramePr>
+            <a:graphic xmlns:a="http://schemas.openxmlformats.org/drawingml/2006/main">
+              <a:graphicData uri="http://schemas.openxmlformats.org/drawingml/2006/picture">
+                <pic:pic xmlns:pic="http://schemas.openxmlformats.org/drawingml/2006/picture">
+                  <pic:nvPicPr>
+                    <pic:cNvPr id="462751589" name=""/>
+                    <pic:cNvPicPr/>
+                  </pic:nvPicPr>
+                  <pic:blipFill>
+                    <a:blip r:embed="rId20">
+                      <a:extLst>
+                        <a:ext uri="{28A0092B-C50C-407E-A947-70E740481C1C}">
+                          <a14:useLocalDpi xmlns:a14="http://schemas.microsoft.com/office/drawing/2010/main" val="0"/>
+                        </a:ext>
+                      </a:extLst>
+                    </a:blip>
+                    <a:stretch>
+                      <a:fillRect/>
+                    </a:stretch>
+                  </pic:blipFill>
+                  <pic:spPr>
+                    <a:xfrm>
+                      <a:off x="0" y="0"/>
+                      <a:ext cx="3204210" cy="1796415"/>
+                    </a:xfrm>
+                    <a:prstGeom prst="rect">
+                      <a:avLst/>
+                    </a:prstGeom>
+                  </pic:spPr>
+                </pic:pic>
+              </a:graphicData>
+            </a:graphic>
+          </wp:anchor>
+        </w:drawing>
+      </w:r>
+    </w:p>
+    <w:p>
+      <w:pPr>
+        <w:jc w:val="both"/>
+      </w:pPr>
+    </w:p>
+    <w:p>
+      <w:pPr>
+        <w:jc w:val="both"/>
+      </w:pPr>
+      <w:proofErr w:type="spellStart"/>
+      <w:r>
+        <w:lastRenderedPageBreak/>
+        <w:t>Produto</w:t>
       </w:r>
       <w:proofErr w:type="spellEnd"/>
       <w:r>
+        <w:t xml:space="preserve"> 2</w:t>
+      </w:r>
+    </w:p>
+    <w:p>
+      <w:pPr>
+        <w:jc w:val="both"/>
+      </w:pPr>
+      <w:r>
+        <w:rPr>
+          <w:noProof/>
+        </w:rPr>
+        <w:drawing>
+          <wp:anchor distT="0" distB="0" distL="114300" distR="114300" simplePos="0" relativeHeight="251668480" behindDoc="0" locked="0" layoutInCell="1" allowOverlap="1" wp14:anchorId="39FC2C82" wp14:editId="48D44643">
+            <wp:simplePos x="0" y="0"/>
+            <wp:positionH relativeFrom="column">
+              <wp:posOffset>0</wp:posOffset>
+            </wp:positionH>
+            <wp:positionV relativeFrom="paragraph">
+              <wp:posOffset>1905</wp:posOffset>
+            </wp:positionV>
+            <wp:extent cx="3204210" cy="1898015"/>
+            <wp:effectExtent l="0" t="0" r="0" b="6985"/>
+            <wp:wrapTopAndBottom/>
+            <wp:docPr id="800560216" name="Imagen 1" descr="Tabla&#10;&#10;Descripción generada automáticamente"/>
+            <wp:cNvGraphicFramePr>
+              <a:graphicFrameLocks xmlns:a="http://schemas.openxmlformats.org/drawingml/2006/main" noChangeAspect="1"/>
+            </wp:cNvGraphicFramePr>
+            <a:graphic xmlns:a="http://schemas.openxmlformats.org/drawingml/2006/main">
+              <a:graphicData uri="http://schemas.openxmlformats.org/drawingml/2006/picture">
+                <pic:pic xmlns:pic="http://schemas.openxmlformats.org/drawingml/2006/picture">
+                  <pic:nvPicPr>
+                    <pic:cNvPr id="800560216" name="Imagen 1" descr="Tabla&#10;&#10;Descripción generada automáticamente"/>
+                    <pic:cNvPicPr/>
+                  </pic:nvPicPr>
+                  <pic:blipFill>
+                    <a:blip r:embed="rId21">
+                      <a:extLst>
+                        <a:ext uri="{28A0092B-C50C-407E-A947-70E740481C1C}">
+                          <a14:useLocalDpi xmlns:a14="http://schemas.microsoft.com/office/drawing/2010/main" val="0"/>
+                        </a:ext>
+                      </a:extLst>
+                    </a:blip>
+                    <a:stretch>
+                      <a:fillRect/>
+                    </a:stretch>
+                  </pic:blipFill>
+                  <pic:spPr>
+                    <a:xfrm>
+                      <a:off x="0" y="0"/>
+                      <a:ext cx="3204210" cy="1898015"/>
+                    </a:xfrm>
+                    <a:prstGeom prst="rect">
+                      <a:avLst/>
+                    </a:prstGeom>
+                  </pic:spPr>
+                </pic:pic>
+              </a:graphicData>
+            </a:graphic>
+          </wp:anchor>
+        </w:drawing>
+      </w:r>
+    </w:p>
+    <w:p>
+      <w:pPr>
+        <w:jc w:val="both"/>
         <w:rPr>
           <w:b/>
           <w:bCs/>
         </w:rPr>
+      </w:pPr>
+      <w:r>
+        <w:rPr>
+          <w:b/>
+          <w:bCs/>
+        </w:rPr>
+        <w:t xml:space="preserve">Conclusión </w:t>
+      </w:r>
+    </w:p>
+    <w:p>
+      <w:pPr>
+        <w:jc w:val="both"/>
+      </w:pPr>
+      <w:r>
+        <w:t xml:space="preserve">Este informe corto muestra la evaluación de los </w:t>
+      </w:r>
+      <w:r>
+        <w:t xml:space="preserve">modelos </w:t>
+      </w:r>
+      <w:r>
+        <w:t xml:space="preserve">con diferentes </w:t>
+      </w:r>
+      <w:r>
+        <w:t xml:space="preserve">configuraciones </w:t>
+      </w:r>
+      <w:r>
+        <w:t>sobre</w:t>
+      </w:r>
+      <w:r>
+        <w:t xml:space="preserve"> los </w:t>
+      </w:r>
+      <w:proofErr w:type="spellStart"/>
+      <w:r>
+        <w:t>hiperparemtros</w:t>
+      </w:r>
+      <w:proofErr w:type="spellEnd"/>
+      <w:r>
+        <w:t xml:space="preserve"> para las series de tiempo de los dos productos estrella de esta compañía de comestibles</w:t>
+      </w:r>
+      <w:r>
+        <w:t>.</w:t>
+      </w:r>
+    </w:p>
+    <w:p>
+      <w:pPr>
+        <w:jc w:val="both"/>
+      </w:pPr>
+      <w:r>
+        <w:t xml:space="preserve">Basado en el cálculo de los errores encontrados en cada uno de los </w:t>
+      </w:r>
+      <w:r>
+        <w:t>modelos</w:t>
+      </w:r>
+      <w:r>
+        <w:t>,</w:t>
+      </w:r>
+      <w:r>
+        <w:t xml:space="preserve"> se puede determinar que </w:t>
+      </w:r>
+    </w:p>
+    <w:p>
+      <w:pPr>
+        <w:jc w:val="both"/>
+      </w:pPr>
+      <w:r>
+        <w:t xml:space="preserve">Para el producto 1, </w:t>
+      </w:r>
+      <w:r>
+        <w:t xml:space="preserve">el modelo con menor error es </w:t>
+      </w:r>
+      <w:proofErr w:type="spellStart"/>
+      <w:r>
+        <w:rPr>
+          <w:b/>
+          <w:bCs/>
+        </w:rPr>
+        <w:t>Suavizacion</w:t>
+      </w:r>
+      <w:proofErr w:type="spellEnd"/>
+      <w:r>
+        <w:rPr>
+          <w:b/>
+          <w:bCs/>
+        </w:rPr>
         <w:t xml:space="preserve"> ETS (</w:t>
       </w:r>
       <w:proofErr w:type="spellStart"/>
@@ -1813,13 +1992,7 @@
         </w:rPr>
       </w:pPr>
       <w:r>
-        <w:t xml:space="preserve">Para el producto </w:t>
-      </w:r>
-      <w:r>
-        <w:t>2</w:t>
-      </w:r>
-      <w:r>
-        <w:t xml:space="preserve">, el modelo con menor error es </w:t>
+        <w:t xml:space="preserve">Para el producto 2, el modelo con menor error es </w:t>
       </w:r>
       <w:proofErr w:type="spellStart"/>
       <w:r>
@@ -1850,14 +2023,7 @@
           <w:b/>
           <w:bCs/>
         </w:rPr>
-        <w:t xml:space="preserve"> </w:t>
-      </w:r>
-      <w:r>
-        <w:rPr>
-          <w:b/>
-          <w:bCs/>
-        </w:rPr>
-        <w:t xml:space="preserve"> </w:t>
+        <w:t xml:space="preserve">  </w:t>
       </w:r>
       <w:r>
         <w:t>según</w:t>
@@ -2864,7 +3030,7 @@
   <w:style w:type="paragraph" w:default="1" w:styleId="Normal">
     <w:name w:val="Normal"/>
     <w:qFormat/>
-    <w:rsid w:val="00C33A24"/>
+    <w:rsid w:val="008B2DEC"/>
   </w:style>
   <w:style w:type="paragraph" w:styleId="Ttulo1">
     <w:name w:val="heading 1"/>

</xml_diff>